<commit_message>
add hdf5 structure modify existing tables
</commit_message>
<xml_diff>
--- a/flowchart/Diagram_flowchart.docx
+++ b/flowchart/Diagram_flowchart.docx
@@ -13,6 +13,129 @@
           <w:lang w:val="en-US"/>
         </w:rPr>
       </w:pPr>
+      <w:r>
+        <w:rPr>
+          <w:noProof/>
+          <w:lang w:val="en-US"/>
+        </w:rPr>
+        <mc:AlternateContent>
+          <mc:Choice Requires="wps">
+            <w:drawing>
+              <wp:anchor distT="0" distB="0" distL="114300" distR="114300" simplePos="0" relativeHeight="251709440" behindDoc="0" locked="0" layoutInCell="1" allowOverlap="1" wp14:anchorId="5EA5054F" wp14:editId="41B09994">
+                <wp:simplePos x="0" y="0"/>
+                <wp:positionH relativeFrom="margin">
+                  <wp:posOffset>241300</wp:posOffset>
+                </wp:positionH>
+                <wp:positionV relativeFrom="margin">
+                  <wp:posOffset>242570</wp:posOffset>
+                </wp:positionV>
+                <wp:extent cx="831215" cy="710565"/>
+                <wp:effectExtent l="0" t="0" r="0" b="635"/>
+                <wp:wrapNone/>
+                <wp:docPr id="5" name="Text Box 5"/>
+                <wp:cNvGraphicFramePr/>
+                <a:graphic xmlns:a="http://schemas.openxmlformats.org/drawingml/2006/main">
+                  <a:graphicData uri="http://schemas.microsoft.com/office/word/2010/wordprocessingShape">
+                    <wps:wsp>
+                      <wps:cNvSpPr txBox="1"/>
+                      <wps:spPr>
+                        <a:xfrm>
+                          <a:off x="0" y="0"/>
+                          <a:ext cx="831215" cy="710565"/>
+                        </a:xfrm>
+                        <a:prstGeom prst="rect">
+                          <a:avLst/>
+                        </a:prstGeom>
+                        <a:solidFill>
+                          <a:schemeClr val="lt1"/>
+                        </a:solidFill>
+                        <a:ln w="6350">
+                          <a:noFill/>
+                        </a:ln>
+                      </wps:spPr>
+                      <wps:txbx>
+                        <w:txbxContent>
+                          <w:p>
+                            <w:pPr>
+                              <w:jc w:val="center"/>
+                              <w:rPr>
+                                <w:b/>
+                                <w:bCs/>
+                                <w:sz w:val="96"/>
+                                <w:szCs w:val="96"/>
+                                <w:lang w:val="fr-FR"/>
+                              </w:rPr>
+                            </w:pPr>
+                            <w:r>
+                              <w:rPr>
+                                <w:b/>
+                                <w:bCs/>
+                                <w:sz w:val="48"/>
+                                <w:szCs w:val="48"/>
+                                <w:lang w:val="fr-FR"/>
+                              </w:rPr>
+                              <w:t>A</w:t>
+                            </w:r>
+                          </w:p>
+                        </w:txbxContent>
+                      </wps:txbx>
+                      <wps:bodyPr rot="0" spcFirstLastPara="0" vertOverflow="overflow" horzOverflow="overflow" vert="horz" wrap="square" lIns="91440" tIns="45720" rIns="91440" bIns="45720" numCol="1" spcCol="0" rtlCol="0" fromWordArt="0" anchor="t" anchorCtr="0" forceAA="0" compatLnSpc="1">
+                        <a:prstTxWarp prst="textNoShape">
+                          <a:avLst/>
+                        </a:prstTxWarp>
+                        <a:noAutofit/>
+                      </wps:bodyPr>
+                    </wps:wsp>
+                  </a:graphicData>
+                </a:graphic>
+                <wp14:sizeRelH relativeFrom="margin">
+                  <wp14:pctWidth>0</wp14:pctWidth>
+                </wp14:sizeRelH>
+                <wp14:sizeRelV relativeFrom="margin">
+                  <wp14:pctHeight>0</wp14:pctHeight>
+                </wp14:sizeRelV>
+              </wp:anchor>
+            </w:drawing>
+          </mc:Choice>
+          <mc:Fallback>
+            <w:pict>
+              <v:shapetype w14:anchorId="5EA5054F" id="_x0000_t202" coordsize="21600,21600" o:spt="202" path="m,l,21600r21600,l21600,xe">
+                <v:stroke joinstyle="miter"/>
+                <v:path gradientshapeok="t" o:connecttype="rect"/>
+              </v:shapetype>
+              <v:shape id="Text Box 5" o:spid="_x0000_s1026" type="#_x0000_t202" style="position:absolute;left:0;text-align:left;margin-left:19pt;margin-top:19.1pt;width:65.45pt;height:55.95pt;z-index:251709440;visibility:visible;mso-wrap-style:square;mso-width-percent:0;mso-height-percent:0;mso-wrap-distance-left:9pt;mso-wrap-distance-top:0;mso-wrap-distance-right:9pt;mso-wrap-distance-bottom:0;mso-position-horizontal:absolute;mso-position-horizontal-relative:margin;mso-position-vertical:absolute;mso-position-vertical-relative:margin;mso-width-percent:0;mso-height-percent:0;mso-width-relative:margin;mso-height-relative:margin;v-text-anchor:top" o:gfxdata="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" fillcolor="white [3201]" stroked="f" strokeweight=".5pt">
+                <v:textbox>
+                  <w:txbxContent>
+                    <w:p>
+                      <w:pPr>
+                        <w:jc w:val="center"/>
+                        <w:rPr>
+                          <w:b/>
+                          <w:bCs/>
+                          <w:sz w:val="96"/>
+                          <w:szCs w:val="96"/>
+                          <w:lang w:val="fr-FR"/>
+                        </w:rPr>
+                      </w:pPr>
+                      <w:r>
+                        <w:rPr>
+                          <w:b/>
+                          <w:bCs/>
+                          <w:sz w:val="48"/>
+                          <w:szCs w:val="48"/>
+                          <w:lang w:val="fr-FR"/>
+                        </w:rPr>
+                        <w:t>A</w:t>
+                      </w:r>
+                    </w:p>
+                  </w:txbxContent>
+                </v:textbox>
+                <w10:wrap anchorx="margin" anchory="margin"/>
+              </v:shape>
+            </w:pict>
+          </mc:Fallback>
+        </mc:AlternateContent>
+      </w:r>
     </w:p>
     <w:p>
       <w:pPr>
@@ -29,10 +152,10 @@
         <mc:AlternateContent>
           <mc:Choice Requires="wps">
             <w:drawing>
-              <wp:anchor distT="0" distB="0" distL="114300" distR="114300" simplePos="0" relativeHeight="251705344" behindDoc="0" locked="0" layoutInCell="1" allowOverlap="1" wp14:anchorId="282CC503" wp14:editId="5FDBBAF7">
+              <wp:anchor distT="0" distB="0" distL="114300" distR="114300" simplePos="0" relativeHeight="251705344" behindDoc="0" locked="0" layoutInCell="1" allowOverlap="1" wp14:anchorId="282CC503" wp14:editId="41A3479D">
                 <wp:simplePos x="0" y="0"/>
                 <wp:positionH relativeFrom="margin">
-                  <wp:posOffset>868680</wp:posOffset>
+                  <wp:posOffset>1335334</wp:posOffset>
                 </wp:positionH>
                 <wp:positionV relativeFrom="margin">
                   <wp:posOffset>388620</wp:posOffset>
@@ -131,11 +254,7 @@
           </mc:Choice>
           <mc:Fallback>
             <w:pict>
-              <v:shapetype w14:anchorId="282CC503" id="_x0000_t202" coordsize="21600,21600" o:spt="202" path="m,l,21600r21600,l21600,xe">
-                <v:stroke joinstyle="miter"/>
-                <v:path gradientshapeok="t" o:connecttype="rect"/>
-              </v:shapetype>
-              <v:shape id="Text Box 15" o:spid="_x0000_s1026" type="#_x0000_t202" style="position:absolute;left:0;text-align:left;margin-left:68.4pt;margin-top:30.6pt;width:184.5pt;height:27.9pt;z-index:251705344;visibility:visible;mso-wrap-style:square;mso-width-percent:0;mso-height-percent:0;mso-wrap-distance-left:9pt;mso-wrap-distance-top:0;mso-wrap-distance-right:9pt;mso-wrap-distance-bottom:0;mso-position-horizontal:absolute;mso-position-horizontal-relative:margin;mso-position-vertical:absolute;mso-position-vertical-relative:margin;mso-width-percent:0;mso-height-percent:0;mso-width-relative:margin;mso-height-relative:margin;v-text-anchor:top" o:gfxdata="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" fillcolor="white [3201]" stroked="f" strokeweight=".5pt">
+              <v:shape w14:anchorId="282CC503" id="Text Box 15" o:spid="_x0000_s1027" type="#_x0000_t202" style="position:absolute;left:0;text-align:left;margin-left:105.15pt;margin-top:30.6pt;width:184.5pt;height:27.9pt;z-index:251705344;visibility:visible;mso-wrap-style:square;mso-width-percent:0;mso-height-percent:0;mso-wrap-distance-left:9pt;mso-wrap-distance-top:0;mso-wrap-distance-right:9pt;mso-wrap-distance-bottom:0;mso-position-horizontal:absolute;mso-position-horizontal-relative:margin;mso-position-vertical:absolute;mso-position-vertical-relative:margin;mso-width-percent:0;mso-height-percent:0;mso-width-relative:margin;mso-height-relative:margin;v-text-anchor:top" o:gfxdata="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" fillcolor="white [3201]" stroked="f" strokeweight=".5pt">
                 <v:textbox>
                   <w:txbxContent>
                     <w:p>
@@ -224,6 +343,14 @@
           <w:lang w:val="en-US"/>
         </w:rPr>
       </w:pPr>
+    </w:p>
+    <w:p>
+      <w:pPr>
+        <w:jc w:val="center"/>
+        <w:rPr>
+          <w:lang w:val="en-US"/>
+        </w:rPr>
+      </w:pPr>
       <w:r>
         <w:rPr>
           <w:noProof/>
@@ -232,7 +359,7 @@
         <mc:AlternateContent>
           <mc:Choice Requires="wpg">
             <w:drawing>
-              <wp:anchor distT="0" distB="0" distL="114300" distR="114300" simplePos="0" relativeHeight="251701248" behindDoc="0" locked="0" layoutInCell="1" allowOverlap="1" wp14:anchorId="2C326CAB" wp14:editId="1D3089E1">
+              <wp:anchor distT="0" distB="0" distL="114300" distR="114300" simplePos="0" relativeHeight="251701248" behindDoc="0" locked="0" layoutInCell="1" allowOverlap="1" wp14:anchorId="2C326CAB" wp14:editId="7BD521F0">
                 <wp:simplePos x="0" y="0"/>
                 <wp:positionH relativeFrom="column">
                   <wp:posOffset>228600</wp:posOffset>
@@ -240,8 +367,8 @@
                 <wp:positionV relativeFrom="margin">
                   <wp:align>center</wp:align>
                 </wp:positionV>
-                <wp:extent cx="4129694" cy="4254500"/>
-                <wp:effectExtent l="0" t="0" r="10795" b="12700"/>
+                <wp:extent cx="4132200" cy="4254500"/>
+                <wp:effectExtent l="0" t="0" r="8255" b="12700"/>
                 <wp:wrapNone/>
                 <wp:docPr id="14" name="Group 14"/>
                 <wp:cNvGraphicFramePr/>
@@ -252,9 +379,9 @@
                       <wpg:grpSpPr>
                         <a:xfrm>
                           <a:off x="0" y="0"/>
-                          <a:ext cx="4129694" cy="4254500"/>
+                          <a:ext cx="4132200" cy="4254500"/>
                           <a:chOff x="0" y="0"/>
-                          <a:chExt cx="4129694" cy="4254500"/>
+                          <a:chExt cx="4132200" cy="4254500"/>
                         </a:xfrm>
                       </wpg:grpSpPr>
                       <wps:wsp>
@@ -838,8 +965,8 @@
                         <wps:cNvSpPr/>
                         <wps:spPr>
                           <a:xfrm>
-                            <a:off x="2868930" y="1748790"/>
-                            <a:ext cx="1260475" cy="629920"/>
+                            <a:off x="2871725" y="1796291"/>
+                            <a:ext cx="1260475" cy="471896"/>
                           </a:xfrm>
                           <a:prstGeom prst="rect">
                             <a:avLst/>
@@ -872,28 +999,14 @@
                                 <w:rPr>
                                   <w:lang w:val="fr-FR"/>
                                 </w:rPr>
-                                <w:t>Data-</w:t>
+                                <w:t xml:space="preserve">Inclusion </w:t>
                               </w:r>
                               <w:proofErr w:type="spellStart"/>
                               <w:r>
                                 <w:rPr>
                                   <w:lang w:val="fr-FR"/>
                                 </w:rPr>
-                                <w:t>fields</w:t>
-                              </w:r>
-                              <w:proofErr w:type="spellEnd"/>
-                              <w:r>
-                                <w:rPr>
-                                  <w:lang w:val="fr-FR"/>
-                                </w:rPr>
-                                <w:t xml:space="preserve"> </w:t>
-                              </w:r>
-                              <w:proofErr w:type="spellStart"/>
-                              <w:r>
-                                <w:rPr>
-                                  <w:lang w:val="fr-FR"/>
-                                </w:rPr>
-                                <w:t>filtering</w:t>
+                                <w:t>criteria</w:t>
                               </w:r>
                               <w:proofErr w:type="spellEnd"/>
                             </w:p>
@@ -1118,8 +1231,8 @@
           </mc:Choice>
           <mc:Fallback>
             <w:pict>
-              <v:group w14:anchorId="2C326CAB" id="Group 14" o:spid="_x0000_s1027" style="position:absolute;left:0;text-align:left;margin-left:18pt;margin-top:0;width:325.15pt;height:335pt;z-index:251701248;mso-position-vertical:center;mso-position-vertical-relative:margin" coordsize="41296,42545" o:gfxdata="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">
-                <v:rect id="Rectangle 23" o:spid="_x0000_s1028" style="position:absolute;left:114;width:22791;height:5400;visibility:visible;mso-wrap-style:square;v-text-anchor:middle" o:gfxdata="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" fillcolor="white [3201]" strokecolor="black [3200]" strokeweight="1pt">
+              <v:group w14:anchorId="2C326CAB" id="Group 14" o:spid="_x0000_s1028" style="position:absolute;left:0;text-align:left;margin-left:18pt;margin-top:0;width:325.35pt;height:335pt;z-index:251701248;mso-position-vertical:center;mso-position-vertical-relative:margin" coordsize="41322,42545" o:gfxdata="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">
+                <v:rect id="Rectangle 23" o:spid="_x0000_s1029" style="position:absolute;left:114;width:22791;height:5400;visibility:visible;mso-wrap-style:square;v-text-anchor:middle" o:gfxdata="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" fillcolor="white [3201]" strokecolor="black [3200]" strokeweight="1pt">
                   <v:textbox>
                     <w:txbxContent>
                       <w:p>
@@ -1175,10 +1288,10 @@
                     </w:txbxContent>
                   </v:textbox>
                 </v:rect>
-                <v:line id="Straight Connector 24" o:spid="_x0000_s1029" style="position:absolute;visibility:visible;mso-wrap-style:square" from="11633,5372" to="11633,11329" o:connectortype="straight" o:gfxdata="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" strokecolor="black [3200]" strokeweight="1.5pt">
+                <v:line id="Straight Connector 24" o:spid="_x0000_s1030" style="position:absolute;visibility:visible;mso-wrap-style:square" from="11633,5372" to="11633,11329" o:connectortype="straight" o:gfxdata="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" strokecolor="black [3200]" strokeweight="1.5pt">
                   <v:stroke endarrow="open"/>
                 </v:line>
-                <v:rect id="Rectangle 25" o:spid="_x0000_s1030" style="position:absolute;top:37147;width:22790;height:5398;visibility:visible;mso-wrap-style:square;v-text-anchor:middle" o:gfxdata="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" fillcolor="white [3201]" strokecolor="black [3200]" strokeweight="1pt">
+                <v:rect id="Rectangle 25" o:spid="_x0000_s1031" style="position:absolute;top:37147;width:22790;height:5398;visibility:visible;mso-wrap-style:square;v-text-anchor:middle" o:gfxdata="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" fillcolor="white [3201]" strokecolor="black [3200]" strokeweight="1pt">
                   <v:textbox>
                     <w:txbxContent>
                       <w:p>
@@ -1230,13 +1343,13 @@
                     </w:txbxContent>
                   </v:textbox>
                 </v:rect>
-                <v:line id="Straight Connector 26" o:spid="_x0000_s1031" style="position:absolute;visibility:visible;mso-wrap-style:square" from="11518,18059" to="11518,24016" o:connectortype="straight" o:gfxdata="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" strokecolor="black [3200]" strokeweight="1.5pt">
+                <v:line id="Straight Connector 26" o:spid="_x0000_s1032" style="position:absolute;visibility:visible;mso-wrap-style:square" from="11518,18059" to="11518,24016" o:connectortype="straight" o:gfxdata="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" strokecolor="black [3200]" strokeweight="1.5pt">
                   <v:stroke endarrow="open"/>
                 </v:line>
-                <v:line id="Straight Connector 28" o:spid="_x0000_s1032" style="position:absolute;visibility:visible;mso-wrap-style:square" from="11290,31203" to="11290,37161" o:connectortype="straight" o:gfxdata="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" strokecolor="black [3200]" strokeweight="1.5pt">
+                <v:line id="Straight Connector 28" o:spid="_x0000_s1033" style="position:absolute;visibility:visible;mso-wrap-style:square" from="11290,31203" to="11290,37161" o:connectortype="straight" o:gfxdata="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" strokecolor="black [3200]" strokeweight="1.5pt">
                   <v:stroke endarrow="open"/>
                 </v:line>
-                <v:rect id="Rectangle 29" o:spid="_x0000_s1033" style="position:absolute;left:114;top:24003;width:22790;height:7200;visibility:visible;mso-wrap-style:square;v-text-anchor:middle" o:gfxdata="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" fillcolor="white [3201]" strokecolor="black [3200]" strokeweight="1pt">
+                <v:rect id="Rectangle 29" o:spid="_x0000_s1034" style="position:absolute;left:114;top:24003;width:22790;height:7200;visibility:visible;mso-wrap-style:square;v-text-anchor:middle" o:gfxdata="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" fillcolor="white [3201]" strokecolor="black [3200]" strokeweight="1pt">
                   <v:textbox>
                     <w:txbxContent>
                       <w:p>
@@ -1294,16 +1407,16 @@
                     </w:txbxContent>
                   </v:textbox>
                 </v:rect>
-                <v:line id="Straight Connector 30" o:spid="_x0000_s1034" style="position:absolute;visibility:visible;mso-wrap-style:square" from="11544,8089" to="28712,8089" o:connectortype="straight" o:gfxdata="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" strokecolor="black [3200]" strokeweight="1.5pt">
+                <v:line id="Straight Connector 30" o:spid="_x0000_s1035" style="position:absolute;visibility:visible;mso-wrap-style:square" from="11544,8089" to="28712,8089" o:connectortype="straight" o:gfxdata="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" strokecolor="black [3200]" strokeweight="1.5pt">
                   <v:stroke endarrow="open"/>
                 </v:line>
-                <v:line id="Straight Connector 31" o:spid="_x0000_s1035" style="position:absolute;visibility:visible;mso-wrap-style:square" from="11658,20434" to="28826,20434" o:connectortype="straight" o:gfxdata="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" strokecolor="black [3200]" strokeweight="1.5pt">
+                <v:line id="Straight Connector 31" o:spid="_x0000_s1036" style="position:absolute;visibility:visible;mso-wrap-style:square" from="11658,20434" to="28826,20434" o:connectortype="straight" o:gfxdata="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" strokecolor="black [3200]" strokeweight="1.5pt">
                   <v:stroke endarrow="open"/>
                 </v:line>
-                <v:line id="Straight Connector 32" o:spid="_x0000_s1036" style="position:absolute;visibility:visible;mso-wrap-style:square" from="11315,33693" to="28479,33693" o:connectortype="straight" o:gfxdata="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" strokecolor="black [3200]" strokeweight="1.5pt">
+                <v:line id="Straight Connector 32" o:spid="_x0000_s1037" style="position:absolute;visibility:visible;mso-wrap-style:square" from="11315,33693" to="28479,33693" o:connectortype="straight" o:gfxdata="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" strokecolor="black [3200]" strokeweight="1.5pt">
                   <v:stroke endarrow="open"/>
                 </v:line>
-                <v:rect id="Rectangle 33" o:spid="_x0000_s1037" style="position:absolute;left:28689;top:5372;width:12607;height:5400;visibility:visible;mso-wrap-style:square;v-text-anchor:middle" o:gfxdata="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" fillcolor="white [3201]" strokecolor="black [3200]" strokeweight="1pt">
+                <v:rect id="Rectangle 33" o:spid="_x0000_s1038" style="position:absolute;left:28689;top:5372;width:12607;height:5400;visibility:visible;mso-wrap-style:square;v-text-anchor:middle" o:gfxdata="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" fillcolor="white [3201]" strokecolor="black [3200]" strokeweight="1pt">
                   <v:textbox>
                     <w:txbxContent>
                       <w:p>
@@ -1367,7 +1480,7 @@
                     </w:txbxContent>
                   </v:textbox>
                 </v:rect>
-                <v:rect id="Rectangle 34" o:spid="_x0000_s1038" style="position:absolute;left:28689;top:17487;width:12605;height:6300;visibility:visible;mso-wrap-style:square;v-text-anchor:middle" o:gfxdata="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" fillcolor="white [3201]" strokecolor="black [3200]" strokeweight="1pt">
+                <v:rect id="Rectangle 34" o:spid="_x0000_s1039" style="position:absolute;left:28717;top:17962;width:12605;height:4719;visibility:visible;mso-wrap-style:square;v-text-anchor:middle" o:gfxdata="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" fillcolor="white [3201]" strokecolor="black [3200]" strokeweight="1pt">
                   <v:textbox>
                     <w:txbxContent>
                       <w:p>
@@ -1381,28 +1494,14 @@
                           <w:rPr>
                             <w:lang w:val="fr-FR"/>
                           </w:rPr>
-                          <w:t>Data-</w:t>
+                          <w:t xml:space="preserve">Inclusion </w:t>
                         </w:r>
                         <w:proofErr w:type="spellStart"/>
                         <w:r>
                           <w:rPr>
                             <w:lang w:val="fr-FR"/>
                           </w:rPr>
-                          <w:t>fields</w:t>
-                        </w:r>
-                        <w:proofErr w:type="spellEnd"/>
-                        <w:r>
-                          <w:rPr>
-                            <w:lang w:val="fr-FR"/>
-                          </w:rPr>
-                          <w:t xml:space="preserve"> </w:t>
-                        </w:r>
-                        <w:proofErr w:type="spellStart"/>
-                        <w:r>
-                          <w:rPr>
-                            <w:lang w:val="fr-FR"/>
-                          </w:rPr>
-                          <w:t>filtering</w:t>
+                          <w:t>criteria</w:t>
                         </w:r>
                         <w:proofErr w:type="spellEnd"/>
                       </w:p>
@@ -1439,7 +1538,7 @@
                     </w:txbxContent>
                   </v:textbox>
                 </v:rect>
-                <v:rect id="Rectangle 35" o:spid="_x0000_s1039" style="position:absolute;left:28689;top:31089;width:12605;height:5455;visibility:visible;mso-wrap-style:square;v-text-anchor:middle" o:gfxdata="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" fillcolor="white [3201]" strokecolor="black [3200]" strokeweight="1pt">
+                <v:rect id="Rectangle 35" o:spid="_x0000_s1040" style="position:absolute;left:28689;top:31089;width:12605;height:5455;visibility:visible;mso-wrap-style:square;v-text-anchor:middle" o:gfxdata="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" fillcolor="white [3201]" strokecolor="black [3200]" strokeweight="1pt">
                   <v:textbox>
                     <w:txbxContent>
                       <w:p>
@@ -1487,7 +1586,7 @@
                     </w:txbxContent>
                   </v:textbox>
                 </v:rect>
-                <v:rect id="Rectangle 13" o:spid="_x0000_s1040" style="position:absolute;left:114;top:11201;width:22790;height:6839;visibility:visible;mso-wrap-style:square;v-text-anchor:middle" o:gfxdata="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" fillcolor="white [3201]" strokecolor="black [3200]" strokeweight="1pt">
+                <v:rect id="Rectangle 13" o:spid="_x0000_s1041" style="position:absolute;left:114;top:11201;width:22790;height:6839;visibility:visible;mso-wrap-style:square;v-text-anchor:middle" o:gfxdata="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" fillcolor="white [3201]" strokecolor="black [3200]" strokeweight="1pt">
                   <v:textbox>
                     <w:txbxContent>
                       <w:p>
@@ -1786,14 +1885,6 @@
       <w:pPr>
         <w:jc w:val="center"/>
         <w:rPr>
-          <w:lang w:val="en-US"/>
-        </w:rPr>
-      </w:pPr>
-    </w:p>
-    <w:p>
-      <w:pPr>
-        <w:jc w:val="center"/>
-        <w:rPr>
           <w:b/>
           <w:bCs/>
           <w:sz w:val="32"/>
@@ -1801,6 +1892,125 @@
           <w:lang w:val="en-US"/>
         </w:rPr>
       </w:pPr>
+      <w:r>
+        <w:rPr>
+          <w:noProof/>
+          <w:lang w:val="en-US"/>
+        </w:rPr>
+        <mc:AlternateContent>
+          <mc:Choice Requires="wps">
+            <w:drawing>
+              <wp:anchor distT="0" distB="0" distL="114300" distR="114300" simplePos="0" relativeHeight="251711488" behindDoc="0" locked="0" layoutInCell="1" allowOverlap="1" wp14:anchorId="315E1153" wp14:editId="1B05B0DE">
+                <wp:simplePos x="0" y="0"/>
+                <wp:positionH relativeFrom="margin">
+                  <wp:posOffset>5452069</wp:posOffset>
+                </wp:positionH>
+                <wp:positionV relativeFrom="margin">
+                  <wp:posOffset>241357</wp:posOffset>
+                </wp:positionV>
+                <wp:extent cx="831273" cy="710590"/>
+                <wp:effectExtent l="0" t="0" r="0" b="635"/>
+                <wp:wrapNone/>
+                <wp:docPr id="7" name="Text Box 7"/>
+                <wp:cNvGraphicFramePr/>
+                <a:graphic xmlns:a="http://schemas.openxmlformats.org/drawingml/2006/main">
+                  <a:graphicData uri="http://schemas.microsoft.com/office/word/2010/wordprocessingShape">
+                    <wps:wsp>
+                      <wps:cNvSpPr txBox="1"/>
+                      <wps:spPr>
+                        <a:xfrm>
+                          <a:off x="0" y="0"/>
+                          <a:ext cx="831273" cy="710590"/>
+                        </a:xfrm>
+                        <a:prstGeom prst="rect">
+                          <a:avLst/>
+                        </a:prstGeom>
+                        <a:solidFill>
+                          <a:schemeClr val="lt1"/>
+                        </a:solidFill>
+                        <a:ln w="6350">
+                          <a:noFill/>
+                        </a:ln>
+                      </wps:spPr>
+                      <wps:txbx>
+                        <w:txbxContent>
+                          <w:p>
+                            <w:pPr>
+                              <w:jc w:val="center"/>
+                              <w:rPr>
+                                <w:b/>
+                                <w:bCs/>
+                                <w:sz w:val="96"/>
+                                <w:szCs w:val="96"/>
+                                <w:lang w:val="fr-FR"/>
+                              </w:rPr>
+                            </w:pPr>
+                            <w:r>
+                              <w:rPr>
+                                <w:b/>
+                                <w:bCs/>
+                                <w:sz w:val="48"/>
+                                <w:szCs w:val="48"/>
+                                <w:lang w:val="fr-FR"/>
+                              </w:rPr>
+                              <w:t>B</w:t>
+                            </w:r>
+                          </w:p>
+                        </w:txbxContent>
+                      </wps:txbx>
+                      <wps:bodyPr rot="0" spcFirstLastPara="0" vertOverflow="overflow" horzOverflow="overflow" vert="horz" wrap="square" lIns="91440" tIns="45720" rIns="91440" bIns="45720" numCol="1" spcCol="0" rtlCol="0" fromWordArt="0" anchor="t" anchorCtr="0" forceAA="0" compatLnSpc="1">
+                        <a:prstTxWarp prst="textNoShape">
+                          <a:avLst/>
+                        </a:prstTxWarp>
+                        <a:noAutofit/>
+                      </wps:bodyPr>
+                    </wps:wsp>
+                  </a:graphicData>
+                </a:graphic>
+                <wp14:sizeRelH relativeFrom="margin">
+                  <wp14:pctWidth>0</wp14:pctWidth>
+                </wp14:sizeRelH>
+                <wp14:sizeRelV relativeFrom="margin">
+                  <wp14:pctHeight>0</wp14:pctHeight>
+                </wp14:sizeRelV>
+              </wp:anchor>
+            </w:drawing>
+          </mc:Choice>
+          <mc:Fallback>
+            <w:pict>
+              <v:shape w14:anchorId="315E1153" id="Text Box 7" o:spid="_x0000_s1042" type="#_x0000_t202" style="position:absolute;left:0;text-align:left;margin-left:429.3pt;margin-top:19pt;width:65.45pt;height:55.95pt;z-index:251711488;visibility:visible;mso-wrap-style:square;mso-width-percent:0;mso-height-percent:0;mso-wrap-distance-left:9pt;mso-wrap-distance-top:0;mso-wrap-distance-right:9pt;mso-wrap-distance-bottom:0;mso-position-horizontal:absolute;mso-position-horizontal-relative:margin;mso-position-vertical:absolute;mso-position-vertical-relative:margin;mso-width-percent:0;mso-height-percent:0;mso-width-relative:margin;mso-height-relative:margin;v-text-anchor:top" o:gfxdata="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" fillcolor="white [3201]" stroked="f" strokeweight=".5pt">
+                <v:textbox>
+                  <w:txbxContent>
+                    <w:p>
+                      <w:pPr>
+                        <w:jc w:val="center"/>
+                        <w:rPr>
+                          <w:b/>
+                          <w:bCs/>
+                          <w:sz w:val="96"/>
+                          <w:szCs w:val="96"/>
+                          <w:lang w:val="fr-FR"/>
+                        </w:rPr>
+                      </w:pPr>
+                      <w:r>
+                        <w:rPr>
+                          <w:b/>
+                          <w:bCs/>
+                          <w:sz w:val="48"/>
+                          <w:szCs w:val="48"/>
+                          <w:lang w:val="fr-FR"/>
+                        </w:rPr>
+                        <w:t>B</w:t>
+                      </w:r>
+                    </w:p>
+                  </w:txbxContent>
+                </v:textbox>
+                <w10:wrap anchorx="margin" anchory="margin"/>
+              </v:shape>
+            </w:pict>
+          </mc:Fallback>
+        </mc:AlternateContent>
+      </w:r>
     </w:p>
     <w:p>
       <w:pPr>
@@ -1816,13 +2026,13 @@
         <mc:AlternateContent>
           <mc:Choice Requires="wps">
             <w:drawing>
-              <wp:anchor distT="0" distB="0" distL="114300" distR="114300" simplePos="0" relativeHeight="251707392" behindDoc="0" locked="0" layoutInCell="1" allowOverlap="1" wp14:anchorId="353000DC" wp14:editId="48B737F5">
+              <wp:anchor distT="0" distB="0" distL="114300" distR="114300" simplePos="0" relativeHeight="251707392" behindDoc="0" locked="0" layoutInCell="1" allowOverlap="1" wp14:anchorId="353000DC" wp14:editId="4A6811A6">
                 <wp:simplePos x="0" y="0"/>
                 <wp:positionH relativeFrom="margin">
-                  <wp:posOffset>6278880</wp:posOffset>
+                  <wp:posOffset>6445135</wp:posOffset>
                 </wp:positionH>
                 <wp:positionV relativeFrom="margin">
-                  <wp:posOffset>392430</wp:posOffset>
+                  <wp:posOffset>380555</wp:posOffset>
                 </wp:positionV>
                 <wp:extent cx="2343150" cy="354330"/>
                 <wp:effectExtent l="0" t="0" r="6350" b="1270"/>
@@ -1938,7 +2148,7 @@
           </mc:Choice>
           <mc:Fallback>
             <w:pict>
-              <v:shape w14:anchorId="353000DC" id="Text Box 27" o:spid="_x0000_s1041" type="#_x0000_t202" style="position:absolute;margin-left:494.4pt;margin-top:30.9pt;width:184.5pt;height:27.9pt;z-index:251707392;visibility:visible;mso-wrap-style:square;mso-width-percent:0;mso-height-percent:0;mso-wrap-distance-left:9pt;mso-wrap-distance-top:0;mso-wrap-distance-right:9pt;mso-wrap-distance-bottom:0;mso-position-horizontal:absolute;mso-position-horizontal-relative:margin;mso-position-vertical:absolute;mso-position-vertical-relative:margin;mso-width-percent:0;mso-height-percent:0;mso-width-relative:margin;mso-height-relative:margin;v-text-anchor:top" o:gfxdata="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" fillcolor="white [3201]" stroked="f" strokeweight=".5pt">
+              <v:shape w14:anchorId="353000DC" id="Text Box 27" o:spid="_x0000_s1043" type="#_x0000_t202" style="position:absolute;margin-left:507.5pt;margin-top:29.95pt;width:184.5pt;height:27.9pt;z-index:251707392;visibility:visible;mso-wrap-style:square;mso-width-percent:0;mso-height-percent:0;mso-wrap-distance-left:9pt;mso-wrap-distance-top:0;mso-wrap-distance-right:9pt;mso-wrap-distance-bottom:0;mso-position-horizontal:absolute;mso-position-horizontal-relative:margin;mso-position-vertical:absolute;mso-position-vertical-relative:margin;mso-width-percent:0;mso-height-percent:0;mso-width-relative:margin;mso-height-relative:margin;v-text-anchor:top" o:gfxdata="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" fillcolor="white [3201]" stroked="f" strokeweight=".5pt">
                 <v:textbox>
                   <w:txbxContent>
                     <w:p>
@@ -4068,4 +4278,16 @@
     </a:ext>
   </a:extLst>
 </a:theme>
+</file>
+
+<file path=customXml/item1.xml><?xml version="1.0" encoding="utf-8"?>
+<b:Sources xmlns:b="http://schemas.openxmlformats.org/officeDocument/2006/bibliography" xmlns="http://schemas.openxmlformats.org/officeDocument/2006/bibliography" SelectedStyle="/APASixthEditionOfficeOnline.xsl" StyleName="APA" Version="6"/>
+</file>
+
+<file path=customXml/itemProps1.xml><?xml version="1.0" encoding="utf-8"?>
+<ds:datastoreItem xmlns:ds="http://schemas.openxmlformats.org/officeDocument/2006/customXml" ds:itemID="{EFF92C18-A06A-7C40-BDD4-71753B4AF37E}">
+  <ds:schemaRefs>
+    <ds:schemaRef ds:uri="http://schemas.openxmlformats.org/officeDocument/2006/bibliography"/>
+  </ds:schemaRefs>
+</ds:datastoreItem>
 </file>
</xml_diff>